<commit_message>
Version 1.0 : - Code jeu fini - Ennoncé fini
Reste a faire :
- Relecture complete
- Grille d'évaluation (utile ?)
</commit_message>
<xml_diff>
--- a/Projet_NSI_premiere.docx
+++ b/Projet_NSI_premiere.docx
@@ -253,22 +253,7 @@
         <w:t xml:space="preserve">, vous êtes chargé de la réalisation d’un jeu vidéo et de sa promotion au travers d’un site web. </w:t>
       </w:r>
       <w:r>
-        <w:t>La structure d</w:t>
-      </w:r>
-      <w:r>
-        <w:t>u</w:t>
-      </w:r>
-      <w:r>
-        <w:t xml:space="preserve"> </w:t>
-      </w:r>
-      <w:r>
-        <w:t>p</w:t>
-      </w:r>
-      <w:r>
-        <w:t>rojet vous est imposée</w:t>
-      </w:r>
-      <w:r>
-        <w:t xml:space="preserve"> : </w:t>
+        <w:t xml:space="preserve">La structure du projet vous est imposée : </w:t>
       </w:r>
     </w:p>
     <w:p>
@@ -296,10 +281,7 @@
         <w:t xml:space="preserve"> un moteur de jeu </w:t>
       </w:r>
       <w:r>
-        <w:t>en python</w:t>
-      </w:r>
-      <w:r>
-        <w:t xml:space="preserve"> </w:t>
+        <w:t xml:space="preserve">en python </w:t>
       </w:r>
       <w:r>
         <w:t>déjà conçu</w:t>
@@ -307,7 +289,6 @@
       <w:r>
         <w:t xml:space="preserve"> basé sur </w:t>
       </w:r>
-      <w:proofErr w:type="spellStart"/>
       <w:r>
         <w:rPr>
           <w:b/>
@@ -316,7 +297,6 @@
         </w:rPr>
         <w:t>Pygames</w:t>
       </w:r>
-      <w:proofErr w:type="spellEnd"/>
       <w:r>
         <w:t>.</w:t>
       </w:r>
@@ -344,15 +324,7 @@
         <w:spacing w:before="0" w:beforeAutospacing="0"/>
       </w:pPr>
       <w:r>
-        <w:t xml:space="preserve">Vous documenterez votre code avec </w:t>
-      </w:r>
-      <w:proofErr w:type="spellStart"/>
-      <w:r>
-        <w:t>pydoc</w:t>
-      </w:r>
-      <w:proofErr w:type="spellEnd"/>
-      <w:r>
-        <w:t>.</w:t>
+        <w:t>Vous documenterez votre code avec pydoc.</w:t>
       </w:r>
     </w:p>
     <w:p>
@@ -365,15 +337,7 @@
         <w:spacing w:before="0" w:beforeAutospacing="0"/>
       </w:pPr>
       <w:r>
-        <w:t xml:space="preserve">Vous réaliserez des tests unitaires avec </w:t>
-      </w:r>
-      <w:proofErr w:type="spellStart"/>
-      <w:r>
-        <w:t>pytest</w:t>
-      </w:r>
-      <w:proofErr w:type="spellEnd"/>
-      <w:r>
-        <w:t>.</w:t>
+        <w:t>Vous réaliserez des tests unitaires avec pytest.</w:t>
       </w:r>
     </w:p>
     <w:p>
@@ -435,19 +399,11 @@
           <w:rFonts w:ascii="Consolas" w:hAnsi="Consolas"/>
         </w:rPr>
       </w:pPr>
-      <w:proofErr w:type="spellStart"/>
       <w:r>
         <w:rPr>
           <w:rFonts w:ascii="Consolas" w:hAnsi="Consolas"/>
         </w:rPr>
-        <w:t>NSI_Labyrinthe</w:t>
-      </w:r>
-      <w:proofErr w:type="spellEnd"/>
-      <w:r>
-        <w:rPr>
-          <w:rFonts w:ascii="Consolas" w:hAnsi="Consolas"/>
-        </w:rPr>
-        <w:t> : Contient les documents globaux du projet.</w:t>
+        <w:t>NSI_Labyrinthe : Contient les documents globaux du projet.</w:t>
       </w:r>
     </w:p>
     <w:p>
@@ -465,19 +421,11 @@
           <w:rFonts w:ascii="Consolas" w:hAnsi="Consolas"/>
         </w:rPr>
       </w:pPr>
-      <w:proofErr w:type="spellStart"/>
       <w:r>
         <w:rPr>
           <w:rFonts w:ascii="Consolas" w:hAnsi="Consolas"/>
         </w:rPr>
-        <w:t>Code_jeu</w:t>
-      </w:r>
-      <w:proofErr w:type="spellEnd"/>
-      <w:r>
-        <w:rPr>
-          <w:rFonts w:ascii="Consolas" w:hAnsi="Consolas"/>
-        </w:rPr>
-        <w:t xml:space="preserve"> : </w:t>
+        <w:t xml:space="preserve">Code_jeu : </w:t>
       </w:r>
       <w:r>
         <w:rPr>
@@ -507,19 +455,11 @@
           <w:rFonts w:ascii="Consolas" w:hAnsi="Consolas"/>
         </w:rPr>
       </w:pPr>
-      <w:proofErr w:type="gramStart"/>
       <w:r>
         <w:rPr>
           <w:rFonts w:ascii="Consolas" w:hAnsi="Consolas"/>
         </w:rPr>
-        <w:t>images</w:t>
-      </w:r>
-      <w:proofErr w:type="gramEnd"/>
-      <w:r>
-        <w:rPr>
-          <w:rFonts w:ascii="Consolas" w:hAnsi="Consolas"/>
-        </w:rPr>
-        <w:t xml:space="preserve"> : </w:t>
+        <w:t xml:space="preserve">images : </w:t>
       </w:r>
       <w:r>
         <w:rPr>
@@ -549,27 +489,11 @@
           <w:rFonts w:ascii="Consolas" w:hAnsi="Consolas"/>
         </w:rPr>
       </w:pPr>
-      <w:proofErr w:type="spellStart"/>
-      <w:proofErr w:type="gramStart"/>
       <w:r>
         <w:rPr>
           <w:rFonts w:ascii="Consolas" w:hAnsi="Consolas"/>
         </w:rPr>
-        <w:t>jeu</w:t>
-      </w:r>
-      <w:proofErr w:type="gramEnd"/>
-      <w:r>
-        <w:rPr>
-          <w:rFonts w:ascii="Consolas" w:hAnsi="Consolas"/>
-        </w:rPr>
-        <w:t>_de_test</w:t>
-      </w:r>
-      <w:proofErr w:type="spellEnd"/>
-      <w:r>
-        <w:rPr>
-          <w:rFonts w:ascii="Consolas" w:hAnsi="Consolas"/>
-        </w:rPr>
-        <w:t xml:space="preserve"> : </w:t>
+        <w:t xml:space="preserve">jeu_de_test : </w:t>
       </w:r>
       <w:r>
         <w:rPr>
@@ -583,7 +507,6 @@
         </w:rPr>
         <w:t xml:space="preserve">ontient les codes python des test unitaires fait avec </w:t>
       </w:r>
-      <w:proofErr w:type="spellStart"/>
       <w:r>
         <w:rPr>
           <w:rFonts w:ascii="Consolas" w:hAnsi="Consolas"/>
@@ -596,7 +519,6 @@
         </w:rPr>
         <w:t>ytest</w:t>
       </w:r>
-      <w:proofErr w:type="spellEnd"/>
     </w:p>
     <w:p>
       <w:pPr>
@@ -613,19 +535,11 @@
           <w:rFonts w:ascii="Consolas" w:hAnsi="Consolas"/>
         </w:rPr>
       </w:pPr>
-      <w:proofErr w:type="spellStart"/>
       <w:r>
         <w:rPr>
           <w:rFonts w:ascii="Consolas" w:hAnsi="Consolas"/>
         </w:rPr>
-        <w:t>Site_Web</w:t>
-      </w:r>
-      <w:proofErr w:type="spellEnd"/>
-      <w:r>
-        <w:rPr>
-          <w:rFonts w:ascii="Consolas" w:hAnsi="Consolas"/>
-        </w:rPr>
-        <w:t xml:space="preserve"> : </w:t>
+        <w:t xml:space="preserve">Site_Web : </w:t>
       </w:r>
       <w:r>
         <w:rPr>
@@ -667,21 +581,11 @@
           <w:rFonts w:ascii="Consolas" w:hAnsi="Consolas"/>
         </w:rPr>
       </w:pPr>
-      <w:proofErr w:type="spellStart"/>
-      <w:proofErr w:type="gramStart"/>
       <w:r>
         <w:rPr>
           <w:rFonts w:ascii="Consolas" w:hAnsi="Consolas"/>
         </w:rPr>
-        <w:t>static</w:t>
-      </w:r>
-      <w:proofErr w:type="spellEnd"/>
-      <w:proofErr w:type="gramEnd"/>
-      <w:r>
-        <w:rPr>
-          <w:rFonts w:ascii="Consolas" w:hAnsi="Consolas"/>
-        </w:rPr>
-        <w:t xml:space="preserve"> : </w:t>
+        <w:t xml:space="preserve">static : </w:t>
       </w:r>
       <w:r>
         <w:rPr>
@@ -745,21 +649,11 @@
           <w:rFonts w:ascii="Consolas" w:hAnsi="Consolas"/>
         </w:rPr>
       </w:pPr>
-      <w:proofErr w:type="spellStart"/>
-      <w:proofErr w:type="gramStart"/>
       <w:r>
         <w:rPr>
           <w:rFonts w:ascii="Consolas" w:hAnsi="Consolas"/>
         </w:rPr>
-        <w:t>templates</w:t>
-      </w:r>
-      <w:proofErr w:type="spellEnd"/>
-      <w:proofErr w:type="gramEnd"/>
-      <w:r>
-        <w:rPr>
-          <w:rFonts w:ascii="Consolas" w:hAnsi="Consolas"/>
-        </w:rPr>
-        <w:t xml:space="preserve"> : </w:t>
+        <w:t xml:space="preserve">templates : </w:t>
       </w:r>
       <w:r>
         <w:rPr>
@@ -771,13 +665,7 @@
         <w:rPr>
           <w:rFonts w:ascii="Consolas" w:hAnsi="Consolas"/>
         </w:rPr>
-        <w:t>ontient</w:t>
-      </w:r>
-      <w:r>
-        <w:rPr>
-          <w:rFonts w:ascii="Consolas" w:hAnsi="Consolas"/>
-        </w:rPr>
-        <w:t xml:space="preserve"> les </w:t>
+        <w:t xml:space="preserve">ontient les </w:t>
       </w:r>
       <w:r>
         <w:rPr>
@@ -833,9 +721,9 @@
           <w:noProof/>
         </w:rPr>
         <w:drawing>
-          <wp:inline distT="0" distB="0" distL="0" distR="0" wp14:anchorId="0230806A" wp14:editId="4BAE0DFA">
-            <wp:extent cx="6848475" cy="4067175"/>
-            <wp:effectExtent l="57150" t="38100" r="9525" b="85725"/>
+          <wp:inline distT="0" distB="0" distL="0" distR="0" wp14:anchorId="0230806A" wp14:editId="3A9A10E9">
+            <wp:extent cx="6848475" cy="4229100"/>
+            <wp:effectExtent l="57150" t="38100" r="9525" b="95250"/>
             <wp:docPr id="1" name="Diagramme 1"/>
             <wp:cNvGraphicFramePr/>
             <a:graphic xmlns:a="http://schemas.openxmlformats.org/drawingml/2006/main">
@@ -1467,11 +1355,9 @@
               <w:spacing w:before="0" w:beforeAutospacing="0"/>
               <w:cnfStyle w:val="000000100000" w:firstRow="0" w:lastRow="0" w:firstColumn="0" w:lastColumn="0" w:oddVBand="0" w:evenVBand="0" w:oddHBand="1" w:evenHBand="0" w:firstRowFirstColumn="0" w:firstRowLastColumn="0" w:lastRowFirstColumn="0" w:lastRowLastColumn="0"/>
             </w:pPr>
-            <w:proofErr w:type="gramStart"/>
             <w:r>
-              <w:t>aucun</w:t>
+              <w:t>Aucun</w:t>
             </w:r>
-            <w:proofErr w:type="gramEnd"/>
           </w:p>
         </w:tc>
       </w:tr>
@@ -1969,10 +1855,7 @@
         <w:pStyle w:val="Titre1"/>
       </w:pPr>
       <w:r>
-        <w:t>Cahier des charges</w:t>
-      </w:r>
-      <w:r>
-        <w:t> :</w:t>
+        <w:t>Cahier des charges :</w:t>
       </w:r>
     </w:p>
     <w:tbl>
@@ -2812,10 +2695,7 @@
       </w:pPr>
       <w:r>
         <w:lastRenderedPageBreak/>
-        <w:t>Le moteur de jeu</w:t>
-      </w:r>
-      <w:r>
-        <w:t> :</w:t>
+        <w:t>Le moteur de jeu :</w:t>
       </w:r>
     </w:p>
     <w:p>
@@ -2862,13 +2742,7 @@
         <w:rPr>
           <w:color w:val="00B050"/>
         </w:rPr>
-        <w:t>main.py</w:t>
-      </w:r>
-      <w:r>
-        <w:rPr>
-          <w:color w:val="00B050"/>
-        </w:rPr>
-        <w:t> </w:t>
+        <w:t>main.py </w:t>
       </w:r>
       <w:r>
         <w:t>: Fichier principal</w:t>
@@ -2911,13 +2785,7 @@
         <w:rPr>
           <w:color w:val="0070C0"/>
         </w:rPr>
-        <w:t>Actions.py</w:t>
-      </w:r>
-      <w:r>
-        <w:rPr>
-          <w:color w:val="0070C0"/>
-        </w:rPr>
-        <w:t> </w:t>
+        <w:t>Actions.py </w:t>
       </w:r>
       <w:r>
         <w:t>: Fichier qui permet de paramétrer les interactions avec les joueurs vous devrez compléter/modifier les 5 fonctions qui le compose.</w:t>
@@ -2936,37 +2804,10 @@
         <w:rPr>
           <w:color w:val="0070C0"/>
         </w:rPr>
-        <w:t>Regles.py</w:t>
-      </w:r>
-      <w:r>
-        <w:rPr>
-          <w:color w:val="0070C0"/>
-        </w:rPr>
-        <w:t> </w:t>
-      </w:r>
-      <w:r>
-        <w:t xml:space="preserve">: </w:t>
-      </w:r>
-      <w:r>
-        <w:t>Fichier qui permet de paramétrer l</w:t>
-      </w:r>
-      <w:r>
-        <w:t>a réaction du jeu à la position du joueur sur la carte.</w:t>
-      </w:r>
-      <w:r>
-        <w:t xml:space="preserve">  </w:t>
-      </w:r>
-      <w:r>
-        <w:t>V</w:t>
-      </w:r>
-      <w:r>
-        <w:t>ous devrez compléter/modifier</w:t>
-      </w:r>
-      <w:r>
-        <w:t>/ajouter</w:t>
-      </w:r>
-      <w:r>
-        <w:t xml:space="preserve"> les fonctions qui le compose.</w:t>
+        <w:t>Regles.py </w:t>
+      </w:r>
+      <w:r>
+        <w:t>: Fichier qui permet de paramétrer la réaction du jeu à la position du joueur sur la carte.  Vous devrez compléter/modifier/ajouter les fonctions qui le compose.</w:t>
       </w:r>
     </w:p>
     <w:p>
@@ -3096,86 +2937,293 @@
     </w:p>
     <w:p>
       <w:pPr>
-        <w:pStyle w:val="Titre1"/>
-      </w:pPr>
-      <w:r>
-        <w:t>Le site web</w:t>
-      </w:r>
-      <w:r>
-        <w:t xml:space="preserve"> </w:t>
-      </w:r>
-      <w:r>
-        <w:t>:</w:t>
-      </w:r>
+        <w:spacing w:before="0" w:beforeAutospacing="0"/>
+      </w:pPr>
     </w:p>
     <w:p>
-      <w:r>
-        <w:t xml:space="preserve">En vous servant de vos </w:t>
-      </w:r>
-      <w:r>
-        <w:t>connaissances</w:t>
-      </w:r>
-      <w:r>
-        <w:t xml:space="preserve"> de première</w:t>
-      </w:r>
-      <w:r>
-        <w:t> :</w:t>
+      <w:pPr>
+        <w:spacing w:before="0" w:beforeAutospacing="0"/>
+      </w:pPr>
+      <w:r>
+        <w:t>Le moteur de jeu suit la procédure suivante :</w:t>
       </w:r>
     </w:p>
     <w:p>
       <w:pPr>
-        <w:pStyle w:val="Titre1"/>
-      </w:pPr>
-      <w:r>
-        <w:t>Les tests unitaires</w:t>
-      </w:r>
-      <w:r>
-        <w:t xml:space="preserve"> </w:t>
-      </w:r>
-      <w:r>
-        <w:t>:</w:t>
+        <w:pStyle w:val="Paragraphedeliste"/>
+        <w:numPr>
+          <w:ilvl w:val="0"/>
+          <w:numId w:val="36"/>
+        </w:numPr>
+        <w:spacing w:before="0" w:beforeAutospacing="0"/>
+      </w:pPr>
+      <w:r>
+        <w:t>Choix des éléments à inclure dans la partie (règles, images, niveau, personnage)</w:t>
       </w:r>
     </w:p>
     <w:p>
-      <w:r>
-        <w:t xml:space="preserve">En vous servant de vos </w:t>
-      </w:r>
-      <w:r>
-        <w:t>connaissances</w:t>
-      </w:r>
-      <w:r>
-        <w:t xml:space="preserve"> de première</w:t>
-      </w:r>
-      <w:r>
-        <w:t> :</w:t>
+      <w:pPr>
+        <w:pStyle w:val="Paragraphedeliste"/>
+        <w:numPr>
+          <w:ilvl w:val="0"/>
+          <w:numId w:val="36"/>
+        </w:numPr>
+        <w:spacing w:before="0" w:beforeAutospacing="0"/>
+      </w:pPr>
+      <w:r>
+        <w:t>Affichage des éléments à leur position définit.</w:t>
       </w:r>
     </w:p>
     <w:p>
       <w:pPr>
-        <w:pStyle w:val="Titre1"/>
-      </w:pPr>
-      <w:r>
-        <w:t>Au besoin</w:t>
-      </w:r>
-      <w:r>
-        <w:t xml:space="preserve"> :</w:t>
+        <w:pStyle w:val="Paragraphedeliste"/>
+        <w:numPr>
+          <w:ilvl w:val="0"/>
+          <w:numId w:val="36"/>
+        </w:numPr>
+        <w:spacing w:before="0" w:beforeAutospacing="0"/>
+      </w:pPr>
+      <w:r>
+        <w:t>Prise en compte des Actions.</w:t>
       </w:r>
     </w:p>
     <w:p>
-      <w:r>
-        <w:t xml:space="preserve">En vous servant de vos </w:t>
-      </w:r>
-      <w:r>
-        <w:t>connaissances</w:t>
-      </w:r>
-      <w:r>
-        <w:t xml:space="preserve"> de première</w:t>
-      </w:r>
-      <w:r>
-        <w:t> :</w:t>
+      <w:pPr>
+        <w:pStyle w:val="Paragraphedeliste"/>
+        <w:numPr>
+          <w:ilvl w:val="0"/>
+          <w:numId w:val="36"/>
+        </w:numPr>
+        <w:spacing w:before="0" w:beforeAutospacing="0"/>
+      </w:pPr>
+      <w:r>
+        <w:t>Applique les règles et si besoin reviens en arrière.</w:t>
       </w:r>
     </w:p>
-    <w:p/>
+    <w:p>
+      <w:pPr>
+        <w:pStyle w:val="Paragraphedeliste"/>
+        <w:numPr>
+          <w:ilvl w:val="0"/>
+          <w:numId w:val="36"/>
+        </w:numPr>
+        <w:spacing w:before="0" w:beforeAutospacing="0"/>
+      </w:pPr>
+      <w:r>
+        <w:t>Retour à 2. (Sauf si la règle victoire indique que la partie est finie)</w:t>
+      </w:r>
+    </w:p>
+    <w:p>
+      <w:pPr>
+        <w:pStyle w:val="Paragraphedeliste"/>
+        <w:numPr>
+          <w:ilvl w:val="0"/>
+          <w:numId w:val="36"/>
+        </w:numPr>
+        <w:spacing w:before="0" w:beforeAutospacing="0"/>
+      </w:pPr>
+      <w:r>
+        <w:t xml:space="preserve">Traitement en fin de partie (sauvegarde, score, </w:t>
+      </w:r>
+      <w:r>
+        <w:t>etc.</w:t>
+      </w:r>
+      <w:r>
+        <w:t>).</w:t>
+      </w:r>
+    </w:p>
+    <w:p>
+      <w:pPr>
+        <w:pStyle w:val="Paragraphedeliste"/>
+        <w:numPr>
+          <w:ilvl w:val="0"/>
+          <w:numId w:val="36"/>
+        </w:numPr>
+        <w:spacing w:before="0" w:beforeAutospacing="0"/>
+      </w:pPr>
+      <w:r>
+        <w:t>Fin de programme</w:t>
+      </w:r>
+    </w:p>
+    <w:p>
+      <w:pPr>
+        <w:spacing w:before="0" w:beforeAutospacing="0"/>
+      </w:pPr>
+    </w:p>
+    <w:p>
+      <w:pPr>
+        <w:spacing w:before="0" w:beforeAutospacing="0"/>
+      </w:pPr>
+      <w:r>
+        <w:t>Pour ajouter une image</w:t>
+      </w:r>
+      <w:r>
+        <w:t xml:space="preserve">, vous devez mettre votre fichier dans le répertoire dédié, celle-ci doit être de dimension </w:t>
+      </w:r>
+      <w:r>
+        <w:rPr>
+          <w:b/>
+          <w:bCs/>
+          <w:color w:val="FF0000"/>
+        </w:rPr>
+        <w:t xml:space="preserve">20x20 </w:t>
+      </w:r>
+      <w:r>
+        <w:t>pixels.</w:t>
+      </w:r>
+    </w:p>
+    <w:p>
+      <w:pPr>
+        <w:pStyle w:val="Titre1"/>
+      </w:pPr>
+      <w:r>
+        <w:t>L</w:t>
+      </w:r>
+      <w:r>
+        <w:t>a documentation</w:t>
+      </w:r>
+      <w:r>
+        <w:t xml:space="preserve"> :</w:t>
+      </w:r>
+    </w:p>
+    <w:p>
+      <w:r>
+        <w:t xml:space="preserve">La documentation de votre code de jeu, sera générée automatiquement </w:t>
+      </w:r>
+      <w:r>
+        <w:rPr>
+          <w:b/>
+          <w:bCs/>
+          <w:color w:val="FF0000"/>
+        </w:rPr>
+        <w:t>à partir de vos docstring</w:t>
+      </w:r>
+      <w:r>
+        <w:t xml:space="preserve"> et placée dans le répertoire /site_web/static/documentation.</w:t>
+      </w:r>
+    </w:p>
+    <w:p>
+      <w:r>
+        <w:t>Pour faire ceci, placer vous dans le répertoire de base du projet et exécuter le script</w:t>
+      </w:r>
+    </w:p>
+    <w:p>
+      <w:pPr>
+        <w:pBdr>
+          <w:top w:val="single" w:sz="4" w:space="1" w:color="auto"/>
+          <w:left w:val="single" w:sz="4" w:space="4" w:color="auto"/>
+          <w:bottom w:val="single" w:sz="4" w:space="1" w:color="auto"/>
+          <w:right w:val="single" w:sz="4" w:space="4" w:color="auto"/>
+        </w:pBdr>
+        <w:spacing w:before="0" w:beforeAutospacing="0"/>
+        <w:rPr>
+          <w:rFonts w:ascii="Consolas" w:hAnsi="Consolas"/>
+        </w:rPr>
+      </w:pPr>
+      <w:r>
+        <w:t xml:space="preserve"> </w:t>
+      </w:r>
+      <w:r>
+        <w:rPr>
+          <w:rFonts w:ascii="Consolas" w:hAnsi="Consolas"/>
+        </w:rPr>
+        <w:t>generer_documentation_(linux/win).sh</w:t>
+      </w:r>
+    </w:p>
+    <w:p>
+      <w:pPr>
+        <w:pStyle w:val="Titre1"/>
+      </w:pPr>
+      <w:r>
+        <w:t xml:space="preserve">Les tests unitaires </w:t>
+      </w:r>
+      <w:r>
+        <w:t>:</w:t>
+      </w:r>
+    </w:p>
+    <w:p>
+      <w:r>
+        <w:t>Les tests unitaires sont à réaliser avec la bibliothèque pytest.</w:t>
+      </w:r>
+    </w:p>
+    <w:p>
+      <w:r>
+        <w:t>Celle-ci fonctionne très simplement, il faut se placer dans le répertoire Code_jeu et lancer la commande :</w:t>
+      </w:r>
+    </w:p>
+    <w:p>
+      <w:pPr>
+        <w:pBdr>
+          <w:top w:val="single" w:sz="4" w:space="1" w:color="auto"/>
+          <w:left w:val="single" w:sz="4" w:space="4" w:color="auto"/>
+          <w:bottom w:val="single" w:sz="4" w:space="1" w:color="auto"/>
+          <w:right w:val="single" w:sz="4" w:space="4" w:color="auto"/>
+        </w:pBdr>
+        <w:spacing w:before="0" w:beforeAutospacing="0"/>
+        <w:rPr>
+          <w:rFonts w:ascii="Consolas" w:hAnsi="Consolas"/>
+        </w:rPr>
+      </w:pPr>
+      <w:r>
+        <w:rPr>
+          <w:rFonts w:ascii="Consolas" w:hAnsi="Consolas"/>
+        </w:rPr>
+        <w:t>Python3 -m pytest</w:t>
+      </w:r>
+      <w:r>
+        <w:rPr>
+          <w:rFonts w:ascii="Consolas" w:hAnsi="Consolas"/>
+        </w:rPr>
+        <w:t xml:space="preserve"> -v</w:t>
+      </w:r>
+    </w:p>
+    <w:p>
+      <w:pPr>
+        <w:rPr>
+          <w:color w:val="F79646" w:themeColor="accent6"/>
+        </w:rPr>
+      </w:pPr>
+      <w:r>
+        <w:t xml:space="preserve">Celui-ci va rechercher et exécuter tous les fichiers commençant par </w:t>
+      </w:r>
+      <w:r>
+        <w:rPr>
+          <w:color w:val="F79646" w:themeColor="accent6"/>
+        </w:rPr>
+        <w:t xml:space="preserve">test_ </w:t>
+      </w:r>
+      <w:r>
+        <w:t xml:space="preserve">dans ces fichiers il exécutera toutes les fonctions commençant par </w:t>
+      </w:r>
+      <w:r>
+        <w:rPr>
+          <w:color w:val="F79646" w:themeColor="accent6"/>
+        </w:rPr>
+        <w:t>test_</w:t>
+      </w:r>
+      <w:r>
+        <w:rPr>
+          <w:color w:val="F79646" w:themeColor="accent6"/>
+        </w:rPr>
+        <w:t>.</w:t>
+      </w:r>
+    </w:p>
+    <w:p>
+      <w:r>
+        <w:t>Pytest affichera un rapport dans la console en indiquant clairement quel test a échoué et pourquoi.</w:t>
+      </w:r>
+    </w:p>
+    <w:p>
+      <w:r>
+        <w:t xml:space="preserve">Un jeu de test existe déjà pour </w:t>
+      </w:r>
+      <w:r>
+        <w:t>les fonctions créées</w:t>
+      </w:r>
+      <w:r>
+        <w:t xml:space="preserve"> par l’enseignant, vous pouvez vous inspirez d’elles.</w:t>
+      </w:r>
+    </w:p>
     <w:sectPr>
       <w:headerReference w:type="default" r:id="rId13"/>
       <w:footerReference w:type="default" r:id="rId14"/>
@@ -3321,6 +3369,7 @@
         <w:docPartUnique/>
       </w:docPartObj>
     </w:sdtPr>
+    <w:sdtEndPr/>
     <w:sdtContent>
       <w:p>
         <w:pPr>
@@ -4136,6 +4185,92 @@
     </w:lvl>
   </w:abstractNum>
   <w:abstractNum w:abstractNumId="6" w15:restartNumberingAfterBreak="0">
+    <w:nsid w:val="2F3252AF"/>
+    <w:multiLevelType w:val="hybridMultilevel"/>
+    <w:tmpl w:val="92AE93B0"/>
+    <w:lvl w:ilvl="0" w:tplc="040C000F">
+      <w:start w:val="1"/>
+      <w:numFmt w:val="decimal"/>
+      <w:lvlText w:val="%1."/>
+      <w:lvlJc w:val="left"/>
+      <w:pPr>
+        <w:ind w:left="720" w:hanging="360"/>
+      </w:pPr>
+    </w:lvl>
+    <w:lvl w:ilvl="1" w:tplc="040C0019" w:tentative="1">
+      <w:start w:val="1"/>
+      <w:numFmt w:val="lowerLetter"/>
+      <w:lvlText w:val="%2."/>
+      <w:lvlJc w:val="left"/>
+      <w:pPr>
+        <w:ind w:left="1440" w:hanging="360"/>
+      </w:pPr>
+    </w:lvl>
+    <w:lvl w:ilvl="2" w:tplc="040C001B" w:tentative="1">
+      <w:start w:val="1"/>
+      <w:numFmt w:val="lowerRoman"/>
+      <w:lvlText w:val="%3."/>
+      <w:lvlJc w:val="right"/>
+      <w:pPr>
+        <w:ind w:left="2160" w:hanging="180"/>
+      </w:pPr>
+    </w:lvl>
+    <w:lvl w:ilvl="3" w:tplc="040C000F" w:tentative="1">
+      <w:start w:val="1"/>
+      <w:numFmt w:val="decimal"/>
+      <w:lvlText w:val="%4."/>
+      <w:lvlJc w:val="left"/>
+      <w:pPr>
+        <w:ind w:left="2880" w:hanging="360"/>
+      </w:pPr>
+    </w:lvl>
+    <w:lvl w:ilvl="4" w:tplc="040C0019" w:tentative="1">
+      <w:start w:val="1"/>
+      <w:numFmt w:val="lowerLetter"/>
+      <w:lvlText w:val="%5."/>
+      <w:lvlJc w:val="left"/>
+      <w:pPr>
+        <w:ind w:left="3600" w:hanging="360"/>
+      </w:pPr>
+    </w:lvl>
+    <w:lvl w:ilvl="5" w:tplc="040C001B" w:tentative="1">
+      <w:start w:val="1"/>
+      <w:numFmt w:val="lowerRoman"/>
+      <w:lvlText w:val="%6."/>
+      <w:lvlJc w:val="right"/>
+      <w:pPr>
+        <w:ind w:left="4320" w:hanging="180"/>
+      </w:pPr>
+    </w:lvl>
+    <w:lvl w:ilvl="6" w:tplc="040C000F" w:tentative="1">
+      <w:start w:val="1"/>
+      <w:numFmt w:val="decimal"/>
+      <w:lvlText w:val="%7."/>
+      <w:lvlJc w:val="left"/>
+      <w:pPr>
+        <w:ind w:left="5040" w:hanging="360"/>
+      </w:pPr>
+    </w:lvl>
+    <w:lvl w:ilvl="7" w:tplc="040C0019" w:tentative="1">
+      <w:start w:val="1"/>
+      <w:numFmt w:val="lowerLetter"/>
+      <w:lvlText w:val="%8."/>
+      <w:lvlJc w:val="left"/>
+      <w:pPr>
+        <w:ind w:left="5760" w:hanging="360"/>
+      </w:pPr>
+    </w:lvl>
+    <w:lvl w:ilvl="8" w:tplc="040C001B" w:tentative="1">
+      <w:start w:val="1"/>
+      <w:numFmt w:val="lowerRoman"/>
+      <w:lvlText w:val="%9."/>
+      <w:lvlJc w:val="right"/>
+      <w:pPr>
+        <w:ind w:left="6480" w:hanging="180"/>
+      </w:pPr>
+    </w:lvl>
+  </w:abstractNum>
+  <w:abstractNum w:abstractNumId="7" w15:restartNumberingAfterBreak="0">
     <w:nsid w:val="3545490E"/>
     <w:multiLevelType w:val="hybridMultilevel"/>
     <w:tmpl w:val="FE4EAFCC"/>
@@ -4250,7 +4385,7 @@
       </w:pPr>
     </w:lvl>
   </w:abstractNum>
-  <w:abstractNum w:abstractNumId="7" w15:restartNumberingAfterBreak="0">
+  <w:abstractNum w:abstractNumId="8" w15:restartNumberingAfterBreak="0">
     <w:nsid w:val="370D2486"/>
     <w:multiLevelType w:val="hybridMultilevel"/>
     <w:tmpl w:val="D820C794"/>
@@ -4336,7 +4471,7 @@
       </w:pPr>
     </w:lvl>
   </w:abstractNum>
-  <w:abstractNum w:abstractNumId="8" w15:restartNumberingAfterBreak="0">
+  <w:abstractNum w:abstractNumId="9" w15:restartNumberingAfterBreak="0">
     <w:nsid w:val="3CF95639"/>
     <w:multiLevelType w:val="hybridMultilevel"/>
     <w:tmpl w:val="0B06226C"/>
@@ -4449,7 +4584,7 @@
       </w:pPr>
     </w:lvl>
   </w:abstractNum>
-  <w:abstractNum w:abstractNumId="9" w15:restartNumberingAfterBreak="0">
+  <w:abstractNum w:abstractNumId="10" w15:restartNumberingAfterBreak="0">
     <w:nsid w:val="3EBF6F32"/>
     <w:multiLevelType w:val="multilevel"/>
     <w:tmpl w:val="1F84524C"/>
@@ -4562,7 +4697,7 @@
       </w:pPr>
     </w:lvl>
   </w:abstractNum>
-  <w:abstractNum w:abstractNumId="10" w15:restartNumberingAfterBreak="0">
+  <w:abstractNum w:abstractNumId="11" w15:restartNumberingAfterBreak="0">
     <w:nsid w:val="47C22C6D"/>
     <w:multiLevelType w:val="hybridMultilevel"/>
     <w:tmpl w:val="EB4C7802"/>
@@ -4648,7 +4783,7 @@
       </w:pPr>
     </w:lvl>
   </w:abstractNum>
-  <w:abstractNum w:abstractNumId="11" w15:restartNumberingAfterBreak="0">
+  <w:abstractNum w:abstractNumId="12" w15:restartNumberingAfterBreak="0">
     <w:nsid w:val="49CE334C"/>
     <w:multiLevelType w:val="hybridMultilevel"/>
     <w:tmpl w:val="5D364DAE"/>
@@ -4789,7 +4924,7 @@
       </w:rPr>
     </w:lvl>
   </w:abstractNum>
-  <w:abstractNum w:abstractNumId="12" w15:restartNumberingAfterBreak="0">
+  <w:abstractNum w:abstractNumId="13" w15:restartNumberingAfterBreak="0">
     <w:nsid w:val="4AC932C1"/>
     <w:multiLevelType w:val="hybridMultilevel"/>
     <w:tmpl w:val="EB4C7802"/>
@@ -4875,7 +5010,7 @@
       </w:pPr>
     </w:lvl>
   </w:abstractNum>
-  <w:abstractNum w:abstractNumId="13" w15:restartNumberingAfterBreak="0">
+  <w:abstractNum w:abstractNumId="14" w15:restartNumberingAfterBreak="0">
     <w:nsid w:val="50DA0E70"/>
     <w:multiLevelType w:val="hybridMultilevel"/>
     <w:tmpl w:val="016E5A58"/>
@@ -5016,7 +5151,7 @@
       </w:rPr>
     </w:lvl>
   </w:abstractNum>
-  <w:abstractNum w:abstractNumId="14" w15:restartNumberingAfterBreak="0">
+  <w:abstractNum w:abstractNumId="15" w15:restartNumberingAfterBreak="0">
     <w:nsid w:val="578C639E"/>
     <w:multiLevelType w:val="hybridMultilevel"/>
     <w:tmpl w:val="85825542"/>
@@ -5127,7 +5262,7 @@
       </w:rPr>
     </w:lvl>
   </w:abstractNum>
-  <w:abstractNum w:abstractNumId="15" w15:restartNumberingAfterBreak="0">
+  <w:abstractNum w:abstractNumId="16" w15:restartNumberingAfterBreak="0">
     <w:nsid w:val="5D8D402C"/>
     <w:multiLevelType w:val="hybridMultilevel"/>
     <w:tmpl w:val="2000DFDC"/>
@@ -5243,7 +5378,7 @@
       </w:pPr>
     </w:lvl>
   </w:abstractNum>
-  <w:abstractNum w:abstractNumId="16" w15:restartNumberingAfterBreak="0">
+  <w:abstractNum w:abstractNumId="17" w15:restartNumberingAfterBreak="0">
     <w:nsid w:val="608B77CA"/>
     <w:multiLevelType w:val="hybridMultilevel"/>
     <w:tmpl w:val="ABD0CF8C"/>
@@ -5361,7 +5496,7 @@
       </w:pPr>
     </w:lvl>
   </w:abstractNum>
-  <w:abstractNum w:abstractNumId="17" w15:restartNumberingAfterBreak="0">
+  <w:abstractNum w:abstractNumId="18" w15:restartNumberingAfterBreak="0">
     <w:nsid w:val="621A52A7"/>
     <w:multiLevelType w:val="hybridMultilevel"/>
     <w:tmpl w:val="07B6337A"/>
@@ -5474,7 +5609,7 @@
       </w:pPr>
     </w:lvl>
   </w:abstractNum>
-  <w:abstractNum w:abstractNumId="18" w15:restartNumberingAfterBreak="0">
+  <w:abstractNum w:abstractNumId="19" w15:restartNumberingAfterBreak="0">
     <w:nsid w:val="63700198"/>
     <w:multiLevelType w:val="hybridMultilevel"/>
     <w:tmpl w:val="B166052E"/>
@@ -5592,7 +5727,7 @@
       </w:pPr>
     </w:lvl>
   </w:abstractNum>
-  <w:abstractNum w:abstractNumId="19" w15:restartNumberingAfterBreak="0">
+  <w:abstractNum w:abstractNumId="20" w15:restartNumberingAfterBreak="0">
     <w:nsid w:val="65110DAD"/>
     <w:multiLevelType w:val="hybridMultilevel"/>
     <w:tmpl w:val="8E0E2208"/>
@@ -5705,7 +5840,7 @@
       </w:rPr>
     </w:lvl>
   </w:abstractNum>
-  <w:abstractNum w:abstractNumId="20" w15:restartNumberingAfterBreak="0">
+  <w:abstractNum w:abstractNumId="21" w15:restartNumberingAfterBreak="0">
     <w:nsid w:val="65FD61B5"/>
     <w:multiLevelType w:val="hybridMultilevel"/>
     <w:tmpl w:val="4E00B7AA"/>
@@ -5818,7 +5953,7 @@
       </w:pPr>
     </w:lvl>
   </w:abstractNum>
-  <w:abstractNum w:abstractNumId="21" w15:restartNumberingAfterBreak="0">
+  <w:abstractNum w:abstractNumId="22" w15:restartNumberingAfterBreak="0">
     <w:nsid w:val="6EC71810"/>
     <w:multiLevelType w:val="hybridMultilevel"/>
     <w:tmpl w:val="38F441CA"/>
@@ -5936,7 +6071,7 @@
       </w:pPr>
     </w:lvl>
   </w:abstractNum>
-  <w:abstractNum w:abstractNumId="22" w15:restartNumberingAfterBreak="0">
+  <w:abstractNum w:abstractNumId="23" w15:restartNumberingAfterBreak="0">
     <w:nsid w:val="76AB48A1"/>
     <w:multiLevelType w:val="multilevel"/>
     <w:tmpl w:val="016E5A58"/>
@@ -6077,7 +6212,7 @@
       </w:rPr>
     </w:lvl>
   </w:abstractNum>
-  <w:abstractNum w:abstractNumId="23" w15:restartNumberingAfterBreak="0">
+  <w:abstractNum w:abstractNumId="24" w15:restartNumberingAfterBreak="0">
     <w:nsid w:val="7BCB7270"/>
     <w:multiLevelType w:val="hybridMultilevel"/>
     <w:tmpl w:val="1E6460B4"/>
@@ -6190,7 +6325,7 @@
       </w:rPr>
     </w:lvl>
   </w:abstractNum>
-  <w:abstractNum w:abstractNumId="24" w15:restartNumberingAfterBreak="0">
+  <w:abstractNum w:abstractNumId="25" w15:restartNumberingAfterBreak="0">
     <w:nsid w:val="7C3B3ACC"/>
     <w:multiLevelType w:val="hybridMultilevel"/>
     <w:tmpl w:val="E8685F64"/>
@@ -6331,7 +6466,7 @@
       </w:rPr>
     </w:lvl>
   </w:abstractNum>
-  <w:abstractNum w:abstractNumId="25" w15:restartNumberingAfterBreak="0">
+  <w:abstractNum w:abstractNumId="26" w15:restartNumberingAfterBreak="0">
     <w:nsid w:val="7EBA7B35"/>
     <w:multiLevelType w:val="hybridMultilevel"/>
     <w:tmpl w:val="04E40FA8"/>
@@ -6418,7 +6553,7 @@
       </w:pPr>
     </w:lvl>
   </w:abstractNum>
-  <w:abstractNum w:abstractNumId="26" w15:restartNumberingAfterBreak="0">
+  <w:abstractNum w:abstractNumId="27" w15:restartNumberingAfterBreak="0">
     <w:nsid w:val="7F3D0E88"/>
     <w:multiLevelType w:val="multilevel"/>
     <w:tmpl w:val="5D364DAE"/>
@@ -6560,112 +6695,112 @@
     </w:lvl>
   </w:abstractNum>
   <w:num w:numId="1">
-    <w:abstractNumId w:val="11"/>
+    <w:abstractNumId w:val="12"/>
   </w:num>
   <w:num w:numId="2">
-    <w:abstractNumId w:val="13"/>
+    <w:abstractNumId w:val="14"/>
   </w:num>
   <w:num w:numId="3">
-    <w:abstractNumId w:val="22"/>
+    <w:abstractNumId w:val="23"/>
   </w:num>
   <w:num w:numId="4">
-    <w:abstractNumId w:val="24"/>
+    <w:abstractNumId w:val="25"/>
   </w:num>
   <w:num w:numId="5">
-    <w:abstractNumId w:val="26"/>
+    <w:abstractNumId w:val="27"/>
   </w:num>
   <w:num w:numId="6">
     <w:abstractNumId w:val="4"/>
   </w:num>
   <w:num w:numId="7">
-    <w:abstractNumId w:val="8"/>
+    <w:abstractNumId w:val="9"/>
   </w:num>
   <w:num w:numId="8">
-    <w:abstractNumId w:val="6"/>
+    <w:abstractNumId w:val="7"/>
   </w:num>
   <w:num w:numId="9">
-    <w:abstractNumId w:val="17"/>
+    <w:abstractNumId w:val="18"/>
   </w:num>
   <w:num w:numId="10">
     <w:abstractNumId w:val="2"/>
   </w:num>
   <w:num w:numId="11">
-    <w:abstractNumId w:val="15"/>
+    <w:abstractNumId w:val="16"/>
   </w:num>
   <w:num w:numId="12">
-    <w:abstractNumId w:val="21"/>
+    <w:abstractNumId w:val="22"/>
   </w:num>
   <w:num w:numId="13">
-    <w:abstractNumId w:val="20"/>
+    <w:abstractNumId w:val="21"/>
   </w:num>
   <w:num w:numId="14">
     <w:abstractNumId w:val="1"/>
   </w:num>
   <w:num w:numId="15">
-    <w:abstractNumId w:val="16"/>
+    <w:abstractNumId w:val="17"/>
   </w:num>
   <w:num w:numId="16">
-    <w:abstractNumId w:val="18"/>
+    <w:abstractNumId w:val="19"/>
   </w:num>
   <w:num w:numId="17">
-    <w:abstractNumId w:val="9"/>
+    <w:abstractNumId w:val="10"/>
   </w:num>
   <w:num w:numId="18">
     <w:abstractNumId w:val="0"/>
   </w:num>
   <w:num w:numId="19">
-    <w:abstractNumId w:val="10"/>
+    <w:abstractNumId w:val="11"/>
   </w:num>
   <w:num w:numId="20">
-    <w:abstractNumId w:val="12"/>
+    <w:abstractNumId w:val="13"/>
   </w:num>
   <w:num w:numId="21">
-    <w:abstractNumId w:val="7"/>
+    <w:abstractNumId w:val="8"/>
   </w:num>
   <w:num w:numId="22">
     <w:abstractNumId w:val="5"/>
   </w:num>
   <w:num w:numId="23">
-    <w:abstractNumId w:val="25"/>
+    <w:abstractNumId w:val="26"/>
   </w:num>
   <w:num w:numId="24">
-    <w:abstractNumId w:val="25"/>
+    <w:abstractNumId w:val="26"/>
     <w:lvlOverride w:ilvl="0">
       <w:startOverride w:val="1"/>
     </w:lvlOverride>
   </w:num>
   <w:num w:numId="25">
-    <w:abstractNumId w:val="25"/>
+    <w:abstractNumId w:val="26"/>
     <w:lvlOverride w:ilvl="0">
       <w:startOverride w:val="1"/>
     </w:lvlOverride>
   </w:num>
   <w:num w:numId="26">
-    <w:abstractNumId w:val="25"/>
+    <w:abstractNumId w:val="26"/>
     <w:lvlOverride w:ilvl="0">
       <w:startOverride w:val="1"/>
     </w:lvlOverride>
   </w:num>
   <w:num w:numId="27">
-    <w:abstractNumId w:val="25"/>
+    <w:abstractNumId w:val="26"/>
     <w:lvlOverride w:ilvl="0">
       <w:startOverride w:val="1"/>
     </w:lvlOverride>
   </w:num>
   <w:num w:numId="28">
-    <w:abstractNumId w:val="25"/>
+    <w:abstractNumId w:val="26"/>
     <w:lvlOverride w:ilvl="0">
       <w:startOverride w:val="1"/>
     </w:lvlOverride>
   </w:num>
   <w:num w:numId="29">
-    <w:abstractNumId w:val="25"/>
+    <w:abstractNumId w:val="26"/>
     <w:lvlOverride w:ilvl="0">
       <w:startOverride w:val="1"/>
     </w:lvlOverride>
   </w:num>
   <w:num w:numId="30">
-    <w:abstractNumId w:val="25"/>
+    <w:abstractNumId w:val="26"/>
     <w:lvlOverride w:ilvl="0">
       <w:startOverride w:val="1"/>
     </w:lvlOverride>
@@ -6674,19 +6809,22 @@
     <w:abstractNumId w:val="3"/>
   </w:num>
   <w:num w:numId="32">
-    <w:abstractNumId w:val="14"/>
+    <w:abstractNumId w:val="15"/>
   </w:num>
   <w:num w:numId="33">
-    <w:abstractNumId w:val="23"/>
+    <w:abstractNumId w:val="24"/>
   </w:num>
   <w:num w:numId="34">
-    <w:abstractNumId w:val="25"/>
+    <w:abstractNumId w:val="26"/>
     <w:lvlOverride w:ilvl="0">
       <w:startOverride w:val="1"/>
     </w:lvlOverride>
   </w:num>
   <w:num w:numId="35">
-    <w:abstractNumId w:val="19"/>
+    <w:abstractNumId w:val="20"/>
+  </w:num>
+  <w:num w:numId="36">
+    <w:abstractNumId w:val="6"/>
   </w:num>
 </w:numbering>
 </file>
@@ -9047,6 +9185,42 @@
         </a:p>
       </dgm:t>
     </dgm:pt>
+    <dgm:pt modelId="{A57D72CC-FFE0-43C4-914F-D238E36EC7B1}">
+      <dgm:prSet phldrT="[Texte]"/>
+      <dgm:spPr/>
+      <dgm:t>
+        <a:bodyPr/>
+        <a:lstStyle/>
+        <a:p>
+          <a:r>
+            <a:rPr lang="fr-FR"/>
+            <a:t> Rendu projet avec manuel, algorithmes, tests, design web et cahier des charges modifié.</a:t>
+          </a:r>
+        </a:p>
+      </dgm:t>
+    </dgm:pt>
+    <dgm:pt modelId="{92E413B6-862E-4374-B3C2-358283F1D079}" type="parTrans" cxnId="{B2E5D0D8-B808-402F-8A66-D30A64835694}">
+      <dgm:prSet/>
+      <dgm:spPr/>
+      <dgm:t>
+        <a:bodyPr/>
+        <a:lstStyle/>
+        <a:p>
+          <a:endParaRPr lang="fr-FR"/>
+        </a:p>
+      </dgm:t>
+    </dgm:pt>
+    <dgm:pt modelId="{C237637D-3EF7-407D-825B-677F4E53DEEA}" type="sibTrans" cxnId="{B2E5D0D8-B808-402F-8A66-D30A64835694}">
+      <dgm:prSet/>
+      <dgm:spPr/>
+      <dgm:t>
+        <a:bodyPr/>
+        <a:lstStyle/>
+        <a:p>
+          <a:endParaRPr lang="fr-FR"/>
+        </a:p>
+      </dgm:t>
+    </dgm:pt>
     <dgm:pt modelId="{7EEB2996-3D66-4B1B-8405-FEEADF6FCC6E}" type="pres">
       <dgm:prSet presAssocID="{09D35FF3-9CAB-443A-BB0B-E9F07951C2E2}" presName="linearFlow" presStyleCnt="0">
         <dgm:presLayoutVars>
@@ -9182,6 +9356,7 @@
   <dgm:cxnLst>
     <dgm:cxn modelId="{3A1AB808-A6F6-4B26-BAE1-D4A3FCAA1899}" type="presOf" srcId="{4C015AE7-3C33-4819-AD51-EC94B836CE37}" destId="{AA82B152-2880-42F9-BCE0-EA589F52E78C}" srcOrd="0" destOrd="1" presId="urn:microsoft.com/office/officeart/2005/8/layout/chevron2"/>
     <dgm:cxn modelId="{58BE4016-D0B1-44D9-8308-21AA4E00224D}" srcId="{922A71A3-F665-4982-B6FA-74F0BDFA6F81}" destId="{8EEB583D-278B-492E-9697-6B459E70CFE1}" srcOrd="1" destOrd="0" parTransId="{6112ABD9-FBB8-432A-9997-6CCC374583E2}" sibTransId="{BCCD43ED-C36F-4FB8-A0FC-33EE65C3D327}"/>
+    <dgm:cxn modelId="{A3DD7C18-D9EE-45C9-96E0-95194EAD3B91}" type="presOf" srcId="{A57D72CC-FFE0-43C4-914F-D238E36EC7B1}" destId="{D5420833-8085-4635-9926-4D99B80F90C5}" srcOrd="0" destOrd="2" presId="urn:microsoft.com/office/officeart/2005/8/layout/chevron2"/>
     <dgm:cxn modelId="{8ABBF61B-9B66-4CD5-A14C-AC88AFC2C33F}" type="presOf" srcId="{A9BBA29B-80D9-47F8-98AC-9C93203F7DC6}" destId="{7FB7019C-42B0-417C-A369-637255BF0BC0}" srcOrd="0" destOrd="0" presId="urn:microsoft.com/office/officeart/2005/8/layout/chevron2"/>
     <dgm:cxn modelId="{F3C5A41D-FA5F-4813-BAE3-A94C8E46B956}" srcId="{6F551773-A670-4510-9547-80B7B5957508}" destId="{2799CB34-15F0-46BA-A85E-CCD0438459FF}" srcOrd="1" destOrd="0" parTransId="{B0091009-E98D-4AD1-9DB1-3162F684DA7A}" sibTransId="{9439E5FF-ABC9-4709-8594-9EC073BDD4A3}"/>
     <dgm:cxn modelId="{FF82C322-C598-484E-AF63-F5C9CF5AC1CD}" srcId="{09D35FF3-9CAB-443A-BB0B-E9F07951C2E2}" destId="{6F551773-A670-4510-9547-80B7B5957508}" srcOrd="3" destOrd="0" parTransId="{8C07F63A-D00D-4A25-95DF-CE7A04CBDE6E}" sibTransId="{766C5A1B-28D0-4A1D-9B03-76FE10B76EA4}"/>
@@ -9212,6 +9387,7 @@
     <dgm:cxn modelId="{39C93FC6-4CDA-47CE-806B-B41B027E9CC2}" srcId="{09D35FF3-9CAB-443A-BB0B-E9F07951C2E2}" destId="{922A71A3-F665-4982-B6FA-74F0BDFA6F81}" srcOrd="1" destOrd="0" parTransId="{30B82E08-4AFB-40CE-BCBE-8D8A874A0746}" sibTransId="{DFFBA6DB-A7CE-46F5-9F6E-E832320D7528}"/>
     <dgm:cxn modelId="{9DD8EBCA-61E5-48CE-A18E-AFA70B8AD919}" srcId="{09D35FF3-9CAB-443A-BB0B-E9F07951C2E2}" destId="{2170DAE6-6D79-4F1C-B7B3-123C400008AD}" srcOrd="4" destOrd="0" parTransId="{BC0F212B-E3AD-45FE-B3C0-AF17321EEAF7}" sibTransId="{296F302D-B60E-43F9-A57C-D53B2D57505F}"/>
     <dgm:cxn modelId="{540563D7-2C16-40C1-8C64-8235CB637BD5}" srcId="{2170DAE6-6D79-4F1C-B7B3-123C400008AD}" destId="{B1EB4673-6A1E-4348-8002-30C31B6FAADE}" srcOrd="0" destOrd="0" parTransId="{28BF0AEA-EFB7-441A-9E15-1678C380C94B}" sibTransId="{6CA38777-1E33-4285-B3E1-4E37011187A7}"/>
+    <dgm:cxn modelId="{B2E5D0D8-B808-402F-8A66-D30A64835694}" srcId="{2170DAE6-6D79-4F1C-B7B3-123C400008AD}" destId="{A57D72CC-FFE0-43C4-914F-D238E36EC7B1}" srcOrd="2" destOrd="0" parTransId="{92E413B6-862E-4374-B3C2-358283F1D079}" sibTransId="{C237637D-3EF7-407D-825B-677F4E53DEEA}"/>
     <dgm:cxn modelId="{376E98DA-F412-4867-9E5B-51878663F8C4}" type="presOf" srcId="{09D35FF3-9CAB-443A-BB0B-E9F07951C2E2}" destId="{7EEB2996-3D66-4B1B-8405-FEEADF6FCC6E}" srcOrd="0" destOrd="0" presId="urn:microsoft.com/office/officeart/2005/8/layout/chevron2"/>
     <dgm:cxn modelId="{CFAA7CDC-A75C-4DF3-B61F-B902FC4D3500}" srcId="{09D35FF3-9CAB-443A-BB0B-E9F07951C2E2}" destId="{A9BBA29B-80D9-47F8-98AC-9C93203F7DC6}" srcOrd="2" destOrd="0" parTransId="{343C9693-C952-45ED-885F-C9FA53327689}" sibTransId="{D99B3C91-7E69-4948-B239-D8A227040CEB}"/>
     <dgm:cxn modelId="{DF1AA3DC-890D-4DE6-9A79-CDD37E47D9D8}" type="presOf" srcId="{9028611B-5B77-4D54-ABB1-8432BDD16F39}" destId="{40BFC0BB-9622-463D-9ADC-460E34956E9E}" srcOrd="0" destOrd="2" presId="urn:microsoft.com/office/officeart/2005/8/layout/chevron2"/>
@@ -9262,8 +9438,8 @@
       </dsp:nvSpPr>
       <dsp:spPr>
         <a:xfrm rot="5400000">
-          <a:off x="-136284" y="137799"/>
-          <a:ext cx="908560" cy="635992"/>
+          <a:off x="-141090" y="142416"/>
+          <a:ext cx="940603" cy="658422"/>
         </a:xfrm>
         <a:prstGeom prst="chevron">
           <a:avLst/>
@@ -9337,12 +9513,12 @@
         </a:fontRef>
       </dsp:style>
       <dsp:txBody>
-        <a:bodyPr spcFirstLastPara="0" vert="horz" wrap="square" lIns="6985" tIns="6985" rIns="6985" bIns="6985" numCol="1" spcCol="1270" anchor="ctr" anchorCtr="0">
+        <a:bodyPr spcFirstLastPara="0" vert="horz" wrap="square" lIns="7620" tIns="7620" rIns="7620" bIns="7620" numCol="1" spcCol="1270" anchor="ctr" anchorCtr="0">
           <a:noAutofit/>
         </a:bodyPr>
         <a:lstStyle/>
         <a:p>
-          <a:pPr marL="0" lvl="0" indent="0" algn="ctr" defTabSz="488950">
+          <a:pPr marL="0" lvl="0" indent="0" algn="ctr" defTabSz="533400">
             <a:lnSpc>
               <a:spcPct val="90000"/>
             </a:lnSpc>
@@ -9355,14 +9531,14 @@
             <a:buNone/>
           </a:pPr>
           <a:r>
-            <a:rPr lang="fr-FR" sz="1100" kern="1200"/>
+            <a:rPr lang="fr-FR" sz="1200" kern="1200"/>
             <a:t>Semaine 1</a:t>
           </a:r>
         </a:p>
       </dsp:txBody>
       <dsp:txXfrm rot="-5400000">
-        <a:off x="0" y="319511"/>
-        <a:ext cx="635992" cy="272568"/>
+        <a:off x="1" y="330536"/>
+        <a:ext cx="658422" cy="282181"/>
       </dsp:txXfrm>
     </dsp:sp>
     <dsp:sp modelId="{40BFC0BB-9622-463D-9ADC-460E34956E9E}">
@@ -9372,8 +9548,8 @@
       </dsp:nvSpPr>
       <dsp:spPr>
         <a:xfrm rot="5400000">
-          <a:off x="3446951" y="-2809443"/>
-          <a:ext cx="590564" cy="6212482"/>
+          <a:off x="3447752" y="-2788004"/>
+          <a:ext cx="611391" cy="6190052"/>
         </a:xfrm>
         <a:prstGeom prst="round2SameRect">
           <a:avLst/>
@@ -9473,8 +9649,8 @@
         </a:p>
       </dsp:txBody>
       <dsp:txXfrm rot="-5400000">
-        <a:off x="635993" y="30344"/>
-        <a:ext cx="6183653" cy="532906"/>
+        <a:off x="658422" y="31172"/>
+        <a:ext cx="6160206" cy="551699"/>
       </dsp:txXfrm>
     </dsp:sp>
     <dsp:sp modelId="{A4A55CC2-4723-49D6-B27C-17B27391B61D}">
@@ -9484,8 +9660,8 @@
       </dsp:nvSpPr>
       <dsp:spPr>
         <a:xfrm rot="5400000">
-          <a:off x="-136284" y="926695"/>
-          <a:ext cx="908560" cy="635992"/>
+          <a:off x="-141090" y="963877"/>
+          <a:ext cx="940603" cy="658422"/>
         </a:xfrm>
         <a:prstGeom prst="chevron">
           <a:avLst/>
@@ -9559,12 +9735,12 @@
         </a:fontRef>
       </dsp:style>
       <dsp:txBody>
-        <a:bodyPr spcFirstLastPara="0" vert="horz" wrap="square" lIns="6985" tIns="6985" rIns="6985" bIns="6985" numCol="1" spcCol="1270" anchor="ctr" anchorCtr="0">
+        <a:bodyPr spcFirstLastPara="0" vert="horz" wrap="square" lIns="7620" tIns="7620" rIns="7620" bIns="7620" numCol="1" spcCol="1270" anchor="ctr" anchorCtr="0">
           <a:noAutofit/>
         </a:bodyPr>
         <a:lstStyle/>
         <a:p>
-          <a:pPr marL="0" lvl="0" indent="0" algn="ctr" defTabSz="488950">
+          <a:pPr marL="0" lvl="0" indent="0" algn="ctr" defTabSz="533400">
             <a:lnSpc>
               <a:spcPct val="90000"/>
             </a:lnSpc>
@@ -9577,14 +9753,14 @@
             <a:buNone/>
           </a:pPr>
           <a:r>
-            <a:rPr lang="fr-FR" sz="1100" kern="1200"/>
+            <a:rPr lang="fr-FR" sz="1200" kern="1200"/>
             <a:t>Semaine 2</a:t>
           </a:r>
         </a:p>
       </dsp:txBody>
       <dsp:txXfrm rot="-5400000">
-        <a:off x="0" y="1108407"/>
-        <a:ext cx="635992" cy="272568"/>
+        <a:off x="1" y="1151997"/>
+        <a:ext cx="658422" cy="282181"/>
       </dsp:txXfrm>
     </dsp:sp>
     <dsp:sp modelId="{34585228-F43E-453C-A42F-0845E87E872D}">
@@ -9594,8 +9770,8 @@
       </dsp:nvSpPr>
       <dsp:spPr>
         <a:xfrm rot="5400000">
-          <a:off x="3446951" y="-2020547"/>
-          <a:ext cx="590564" cy="6212482"/>
+          <a:off x="3447752" y="-1966543"/>
+          <a:ext cx="611391" cy="6190052"/>
         </a:xfrm>
         <a:prstGeom prst="round2SameRect">
           <a:avLst/>
@@ -9677,8 +9853,8 @@
         </a:p>
       </dsp:txBody>
       <dsp:txXfrm rot="-5400000">
-        <a:off x="635993" y="819240"/>
-        <a:ext cx="6183653" cy="532906"/>
+        <a:off x="658422" y="852633"/>
+        <a:ext cx="6160206" cy="551699"/>
       </dsp:txXfrm>
     </dsp:sp>
     <dsp:sp modelId="{7FB7019C-42B0-417C-A369-637255BF0BC0}">
@@ -9688,8 +9864,8 @@
       </dsp:nvSpPr>
       <dsp:spPr>
         <a:xfrm rot="5400000">
-          <a:off x="-136284" y="1715591"/>
-          <a:ext cx="908560" cy="635992"/>
+          <a:off x="-141090" y="1785338"/>
+          <a:ext cx="940603" cy="658422"/>
         </a:xfrm>
         <a:prstGeom prst="chevron">
           <a:avLst/>
@@ -9763,12 +9939,12 @@
         </a:fontRef>
       </dsp:style>
       <dsp:txBody>
-        <a:bodyPr spcFirstLastPara="0" vert="horz" wrap="square" lIns="6985" tIns="6985" rIns="6985" bIns="6985" numCol="1" spcCol="1270" anchor="ctr" anchorCtr="0">
+        <a:bodyPr spcFirstLastPara="0" vert="horz" wrap="square" lIns="7620" tIns="7620" rIns="7620" bIns="7620" numCol="1" spcCol="1270" anchor="ctr" anchorCtr="0">
           <a:noAutofit/>
         </a:bodyPr>
         <a:lstStyle/>
         <a:p>
-          <a:pPr marL="0" lvl="0" indent="0" algn="ctr" defTabSz="488950">
+          <a:pPr marL="0" lvl="0" indent="0" algn="ctr" defTabSz="533400">
             <a:lnSpc>
               <a:spcPct val="90000"/>
             </a:lnSpc>
@@ -9781,14 +9957,14 @@
             <a:buNone/>
           </a:pPr>
           <a:r>
-            <a:rPr lang="fr-FR" sz="1100" kern="1200"/>
+            <a:rPr lang="fr-FR" sz="1200" kern="1200"/>
             <a:t>Semaine 3</a:t>
           </a:r>
         </a:p>
       </dsp:txBody>
       <dsp:txXfrm rot="-5400000">
-        <a:off x="0" y="1897303"/>
-        <a:ext cx="635992" cy="272568"/>
+        <a:off x="1" y="1973458"/>
+        <a:ext cx="658422" cy="282181"/>
       </dsp:txXfrm>
     </dsp:sp>
     <dsp:sp modelId="{AA82B152-2880-42F9-BCE0-EA589F52E78C}">
@@ -9798,8 +9974,8 @@
       </dsp:nvSpPr>
       <dsp:spPr>
         <a:xfrm rot="5400000">
-          <a:off x="3446951" y="-1231651"/>
-          <a:ext cx="590564" cy="6212482"/>
+          <a:off x="3447752" y="-1145081"/>
+          <a:ext cx="611391" cy="6190052"/>
         </a:xfrm>
         <a:prstGeom prst="round2SameRect">
           <a:avLst/>
@@ -9899,8 +10075,8 @@
         </a:p>
       </dsp:txBody>
       <dsp:txXfrm rot="-5400000">
-        <a:off x="635993" y="1608136"/>
-        <a:ext cx="6183653" cy="532906"/>
+        <a:off x="658422" y="1674095"/>
+        <a:ext cx="6160206" cy="551699"/>
       </dsp:txXfrm>
     </dsp:sp>
     <dsp:sp modelId="{9941F0D1-23E4-4BE6-B59D-4F9AF2BBD1D6}">
@@ -9910,8 +10086,8 @@
       </dsp:nvSpPr>
       <dsp:spPr>
         <a:xfrm rot="5400000">
-          <a:off x="-136284" y="2504487"/>
-          <a:ext cx="908560" cy="635992"/>
+          <a:off x="-141090" y="2606800"/>
+          <a:ext cx="940603" cy="658422"/>
         </a:xfrm>
         <a:prstGeom prst="chevron">
           <a:avLst/>
@@ -9985,12 +10161,12 @@
         </a:fontRef>
       </dsp:style>
       <dsp:txBody>
-        <a:bodyPr spcFirstLastPara="0" vert="horz" wrap="square" lIns="6985" tIns="6985" rIns="6985" bIns="6985" numCol="1" spcCol="1270" anchor="ctr" anchorCtr="0">
+        <a:bodyPr spcFirstLastPara="0" vert="horz" wrap="square" lIns="7620" tIns="7620" rIns="7620" bIns="7620" numCol="1" spcCol="1270" anchor="ctr" anchorCtr="0">
           <a:noAutofit/>
         </a:bodyPr>
         <a:lstStyle/>
         <a:p>
-          <a:pPr marL="0" lvl="0" indent="0" algn="ctr" defTabSz="488950">
+          <a:pPr marL="0" lvl="0" indent="0" algn="ctr" defTabSz="533400">
             <a:lnSpc>
               <a:spcPct val="90000"/>
             </a:lnSpc>
@@ -10003,14 +10179,14 @@
             <a:buNone/>
           </a:pPr>
           <a:r>
-            <a:rPr lang="fr-FR" sz="1100" kern="1200"/>
+            <a:rPr lang="fr-FR" sz="1200" kern="1200"/>
             <a:t>Semaine 4</a:t>
           </a:r>
         </a:p>
       </dsp:txBody>
       <dsp:txXfrm rot="-5400000">
-        <a:off x="0" y="2686199"/>
-        <a:ext cx="635992" cy="272568"/>
+        <a:off x="1" y="2794920"/>
+        <a:ext cx="658422" cy="282181"/>
       </dsp:txXfrm>
     </dsp:sp>
     <dsp:sp modelId="{FB992D14-07C6-4C69-8F11-48054883D61F}">
@@ -10020,8 +10196,8 @@
       </dsp:nvSpPr>
       <dsp:spPr>
         <a:xfrm rot="5400000">
-          <a:off x="3446951" y="-442755"/>
-          <a:ext cx="590564" cy="6212482"/>
+          <a:off x="3447752" y="-323620"/>
+          <a:ext cx="611391" cy="6190052"/>
         </a:xfrm>
         <a:prstGeom prst="round2SameRect">
           <a:avLst/>
@@ -10121,8 +10297,8 @@
         </a:p>
       </dsp:txBody>
       <dsp:txXfrm rot="-5400000">
-        <a:off x="635993" y="2397032"/>
-        <a:ext cx="6183653" cy="532906"/>
+        <a:off x="658422" y="2495556"/>
+        <a:ext cx="6160206" cy="551699"/>
       </dsp:txXfrm>
     </dsp:sp>
     <dsp:sp modelId="{31C85920-032A-4E28-AEB7-C917F852C8F1}">
@@ -10132,8 +10308,8 @@
       </dsp:nvSpPr>
       <dsp:spPr>
         <a:xfrm rot="5400000">
-          <a:off x="-136284" y="3293383"/>
-          <a:ext cx="908560" cy="635992"/>
+          <a:off x="-141090" y="3428261"/>
+          <a:ext cx="940603" cy="658422"/>
         </a:xfrm>
         <a:prstGeom prst="chevron">
           <a:avLst/>
@@ -10207,12 +10383,12 @@
         </a:fontRef>
       </dsp:style>
       <dsp:txBody>
-        <a:bodyPr spcFirstLastPara="0" vert="horz" wrap="square" lIns="6985" tIns="6985" rIns="6985" bIns="6985" numCol="1" spcCol="1270" anchor="ctr" anchorCtr="0">
+        <a:bodyPr spcFirstLastPara="0" vert="horz" wrap="square" lIns="7620" tIns="7620" rIns="7620" bIns="7620" numCol="1" spcCol="1270" anchor="ctr" anchorCtr="0">
           <a:noAutofit/>
         </a:bodyPr>
         <a:lstStyle/>
         <a:p>
-          <a:pPr marL="0" lvl="0" indent="0" algn="ctr" defTabSz="488950">
+          <a:pPr marL="0" lvl="0" indent="0" algn="ctr" defTabSz="533400">
             <a:lnSpc>
               <a:spcPct val="90000"/>
             </a:lnSpc>
@@ -10225,14 +10401,14 @@
             <a:buNone/>
           </a:pPr>
           <a:r>
-            <a:rPr lang="fr-FR" sz="1100" kern="1200"/>
+            <a:rPr lang="fr-FR" sz="1200" kern="1200"/>
             <a:t>Semaine 5</a:t>
           </a:r>
         </a:p>
       </dsp:txBody>
       <dsp:txXfrm rot="-5400000">
-        <a:off x="0" y="3475095"/>
-        <a:ext cx="635992" cy="272568"/>
+        <a:off x="1" y="3616381"/>
+        <a:ext cx="658422" cy="282181"/>
       </dsp:txXfrm>
     </dsp:sp>
     <dsp:sp modelId="{D5420833-8085-4635-9926-4D99B80F90C5}">
@@ -10242,8 +10418,8 @@
       </dsp:nvSpPr>
       <dsp:spPr>
         <a:xfrm rot="5400000">
-          <a:off x="3446951" y="346140"/>
-          <a:ext cx="590564" cy="6212482"/>
+          <a:off x="3447752" y="497840"/>
+          <a:ext cx="611391" cy="6190052"/>
         </a:xfrm>
         <a:prstGeom prst="round2SameRect">
           <a:avLst/>
@@ -10323,10 +10499,28 @@
             <a:t> Rédaction du manuel du projet (2 heures).</a:t>
           </a:r>
         </a:p>
+        <a:p>
+          <a:pPr marL="57150" lvl="1" indent="-57150" algn="l" defTabSz="488950">
+            <a:lnSpc>
+              <a:spcPct val="90000"/>
+            </a:lnSpc>
+            <a:spcBef>
+              <a:spcPct val="0"/>
+            </a:spcBef>
+            <a:spcAft>
+              <a:spcPct val="15000"/>
+            </a:spcAft>
+            <a:buChar char="•"/>
+          </a:pPr>
+          <a:r>
+            <a:rPr lang="fr-FR" sz="1100" kern="1200"/>
+            <a:t> Rendu projet avec manuel, algorithmes, tests, design web et cahier des charges modifié.</a:t>
+          </a:r>
+        </a:p>
       </dsp:txBody>
       <dsp:txXfrm rot="-5400000">
-        <a:off x="635993" y="3185928"/>
-        <a:ext cx="6183653" cy="532906"/>
+        <a:off x="658422" y="3317016"/>
+        <a:ext cx="6160206" cy="551699"/>
       </dsp:txXfrm>
     </dsp:sp>
   </dsp:spTree>

</xml_diff>